<commit_message>
Fix the bug of ‘Hash Function’ panel not displaying Salt when BCrypt is selected in Algorithm combo box.
</commit_message>
<xml_diff>
--- a/encryptor walkthrough.docx
+++ b/encryptor walkthrough.docx
@@ -9,6 +9,7 @@
           <w:szCs w:val="18"/>
         </w:rPr>
       </w:pPr>
+      <w:proofErr w:type="spellStart"/>
       <w:r>
         <w:rPr>
           <w:rFonts w:eastAsiaTheme="minorEastAsia"/>
@@ -17,8 +18,9 @@
           <w:szCs w:val="28"/>
           <w:lang w:eastAsia="zh-TW"/>
         </w:rPr>
-        <w:t xml:space="preserve">Encryptor </w:t>
-      </w:r>
+        <w:t>Encryptor</w:t>
+      </w:r>
+      <w:proofErr w:type="spellEnd"/>
       <w:r>
         <w:rPr>
           <w:rFonts w:eastAsiaTheme="minorEastAsia"/>
@@ -27,7 +29,7 @@
           <w:szCs w:val="28"/>
           <w:lang w:eastAsia="zh-TW"/>
         </w:rPr>
-        <w:t>Walkthrough</w:t>
+        <w:t xml:space="preserve"> </w:t>
       </w:r>
       <w:r>
         <w:rPr>
@@ -37,6 +39,16 @@
           <w:szCs w:val="28"/>
           <w:lang w:eastAsia="zh-TW"/>
         </w:rPr>
+        <w:t>Walkthrough</w:t>
+      </w:r>
+      <w:r>
+        <w:rPr>
+          <w:rFonts w:eastAsiaTheme="minorEastAsia"/>
+          <w:b/>
+          <w:sz w:val="28"/>
+          <w:szCs w:val="28"/>
+          <w:lang w:eastAsia="zh-TW"/>
+        </w:rPr>
         <w:t xml:space="preserve"> </w:t>
       </w:r>
       <w:r>
@@ -48,17 +60,17 @@
       </w:r>
       <w:r>
         <w:rPr>
-          <w:sz w:val="18"/>
+          <w:sz w:val="24"/>
           <w:szCs w:val="18"/>
         </w:rPr>
         <w:t>version 1.</w:t>
       </w:r>
       <w:r>
         <w:rPr>
-          <w:sz w:val="18"/>
+          <w:sz w:val="24"/>
           <w:szCs w:val="18"/>
         </w:rPr>
-        <w:t>0</w:t>
+        <w:t>1</w:t>
       </w:r>
       <w:r>
         <w:rPr>
@@ -242,6 +254,114 @@
                 <w:lang w:val="en-NZ" w:eastAsia="zh-TW"/>
               </w:rPr>
             </w:pPr>
+            <w:bookmarkStart w:id="0" w:name="_GoBack"/>
+            <w:bookmarkEnd w:id="0"/>
+            <w:r>
+              <w:rPr>
+                <w:rFonts w:asciiTheme="minorHAnsi" w:eastAsiaTheme="minorEastAsia" w:hAnsiTheme="minorHAnsi" w:cstheme="minorBidi"/>
+                <w:lang w:val="en-NZ" w:eastAsia="zh-TW"/>
+              </w:rPr>
+              <w:t>1.1</w:t>
+            </w:r>
+          </w:p>
+        </w:tc>
+        <w:tc>
+          <w:tcPr>
+            <w:tcW w:w="1559" w:type="dxa"/>
+          </w:tcPr>
+          <w:p>
+            <w:pPr>
+              <w:pStyle w:val="HSCRevlog"/>
+              <w:rPr>
+                <w:rFonts w:asciiTheme="minorHAnsi" w:eastAsiaTheme="minorEastAsia" w:hAnsiTheme="minorHAnsi" w:cstheme="minorBidi"/>
+                <w:lang w:val="en-NZ" w:eastAsia="zh-TW"/>
+              </w:rPr>
+            </w:pPr>
+            <w:r>
+              <w:rPr>
+                <w:rFonts w:asciiTheme="minorHAnsi" w:eastAsiaTheme="minorEastAsia" w:hAnsiTheme="minorHAnsi" w:cstheme="minorBidi"/>
+                <w:lang w:val="en-NZ" w:eastAsia="zh-TW"/>
+              </w:rPr>
+              <w:t>30/Apr/2016</w:t>
+            </w:r>
+          </w:p>
+        </w:tc>
+        <w:tc>
+          <w:tcPr>
+            <w:tcW w:w="4962" w:type="dxa"/>
+          </w:tcPr>
+          <w:p>
+            <w:pPr>
+              <w:pStyle w:val="TableBodyText"/>
+              <w:rPr>
+                <w:rFonts w:asciiTheme="minorHAnsi" w:eastAsiaTheme="minorEastAsia" w:hAnsiTheme="minorHAnsi" w:cstheme="minorBidi"/>
+                <w:sz w:val="20"/>
+                <w:lang w:eastAsia="zh-TW"/>
+              </w:rPr>
+            </w:pPr>
+            <w:r>
+              <w:rPr>
+                <w:rFonts w:asciiTheme="minorHAnsi" w:eastAsiaTheme="minorEastAsia" w:hAnsiTheme="minorHAnsi" w:cstheme="minorBidi"/>
+                <w:sz w:val="20"/>
+                <w:lang w:eastAsia="zh-TW"/>
+              </w:rPr>
+              <w:t xml:space="preserve">Fix the bug of ‘Hash Function’ panel not displaying Salt when </w:t>
+            </w:r>
+            <w:proofErr w:type="spellStart"/>
+            <w:r>
+              <w:rPr>
+                <w:rFonts w:asciiTheme="minorHAnsi" w:eastAsiaTheme="minorEastAsia" w:hAnsiTheme="minorHAnsi" w:cstheme="minorBidi"/>
+                <w:sz w:val="20"/>
+                <w:lang w:eastAsia="zh-TW"/>
+              </w:rPr>
+              <w:t>BCrypt</w:t>
+            </w:r>
+            <w:proofErr w:type="spellEnd"/>
+            <w:r>
+              <w:rPr>
+                <w:rFonts w:asciiTheme="minorHAnsi" w:eastAsiaTheme="minorEastAsia" w:hAnsiTheme="minorHAnsi" w:cstheme="minorBidi"/>
+                <w:sz w:val="20"/>
+                <w:lang w:eastAsia="zh-TW"/>
+              </w:rPr>
+              <w:t xml:space="preserve"> is selected</w:t>
+            </w:r>
+          </w:p>
+        </w:tc>
+        <w:tc>
+          <w:tcPr>
+            <w:tcW w:w="2130" w:type="dxa"/>
+          </w:tcPr>
+          <w:p>
+            <w:pPr>
+              <w:pStyle w:val="HSCRevlog"/>
+              <w:rPr>
+                <w:rFonts w:asciiTheme="minorHAnsi" w:eastAsiaTheme="minorEastAsia" w:hAnsiTheme="minorHAnsi" w:cstheme="minorBidi"/>
+                <w:lang w:val="en-NZ" w:eastAsia="zh-TW"/>
+              </w:rPr>
+            </w:pPr>
+            <w:r>
+              <w:rPr>
+                <w:rFonts w:asciiTheme="minorHAnsi" w:eastAsiaTheme="minorEastAsia" w:hAnsiTheme="minorHAnsi" w:cstheme="minorBidi"/>
+                <w:lang w:val="en-NZ" w:eastAsia="zh-TW"/>
+              </w:rPr>
+              <w:t>Samuel Huang</w:t>
+            </w:r>
+          </w:p>
+        </w:tc>
+      </w:tr>
+      <w:tr>
+        <w:tc>
+          <w:tcPr>
+            <w:tcW w:w="709" w:type="dxa"/>
+          </w:tcPr>
+          <w:p>
+            <w:pPr>
+              <w:pStyle w:val="HSCRevlog"/>
+              <w:rPr>
+                <w:rFonts w:asciiTheme="minorHAnsi" w:eastAsiaTheme="minorEastAsia" w:hAnsiTheme="minorHAnsi" w:cstheme="minorBidi"/>
+                <w:lang w:val="en-NZ" w:eastAsia="zh-TW"/>
+              </w:rPr>
+            </w:pPr>
             <w:r>
               <w:rPr>
                 <w:rFonts w:asciiTheme="minorHAnsi" w:eastAsiaTheme="minorEastAsia" w:hAnsiTheme="minorHAnsi" w:cstheme="minorBidi"/>
@@ -268,21 +388,7 @@
                 <w:rFonts w:asciiTheme="minorHAnsi" w:eastAsiaTheme="minorEastAsia" w:hAnsiTheme="minorHAnsi" w:cstheme="minorBidi"/>
                 <w:lang w:val="en-NZ" w:eastAsia="zh-TW"/>
               </w:rPr>
-              <w:t>25</w:t>
-            </w:r>
-            <w:r>
-              <w:rPr>
-                <w:rFonts w:asciiTheme="minorHAnsi" w:eastAsiaTheme="minorEastAsia" w:hAnsiTheme="minorHAnsi" w:cstheme="minorBidi"/>
-                <w:lang w:val="en-NZ" w:eastAsia="zh-TW"/>
-              </w:rPr>
-              <w:t>/Apr</w:t>
-            </w:r>
-            <w:r>
-              <w:rPr>
-                <w:rFonts w:asciiTheme="minorHAnsi" w:eastAsiaTheme="minorEastAsia" w:hAnsiTheme="minorHAnsi" w:cstheme="minorBidi"/>
-                <w:lang w:val="en-NZ" w:eastAsia="zh-TW"/>
-              </w:rPr>
-              <w:t>/2016</w:t>
+              <w:t>25/Apr/2016</w:t>
             </w:r>
           </w:p>
         </w:tc>
@@ -509,16 +615,26 @@
           <w:i/>
           <w:lang w:eastAsia="zh-TW"/>
         </w:rPr>
-        <w:t>assword W</w:t>
-      </w:r>
+        <w:t xml:space="preserve">assword </w:t>
+      </w:r>
+      <w:proofErr w:type="spellStart"/>
       <w:r>
         <w:rPr>
           <w:rFonts w:eastAsiaTheme="minorEastAsia"/>
           <w:i/>
           <w:lang w:eastAsia="zh-TW"/>
         </w:rPr>
+        <w:t>W</w:t>
+      </w:r>
+      <w:r>
+        <w:rPr>
+          <w:rFonts w:eastAsiaTheme="minorEastAsia"/>
+          <w:i/>
+          <w:lang w:eastAsia="zh-TW"/>
+        </w:rPr>
         <w:t>ebservice</w:t>
       </w:r>
+      <w:proofErr w:type="spellEnd"/>
       <w:r>
         <w:rPr>
           <w:rFonts w:eastAsiaTheme="minorEastAsia"/>
@@ -540,6 +656,7 @@
         </w:rPr>
         <w:t xml:space="preserve"> the </w:t>
       </w:r>
+      <w:proofErr w:type="spellStart"/>
       <w:r>
         <w:rPr>
           <w:rFonts w:eastAsiaTheme="minorEastAsia"/>
@@ -548,6 +665,7 @@
         </w:rPr>
         <w:t>Twofish</w:t>
       </w:r>
+      <w:proofErr w:type="spellEnd"/>
       <w:r>
         <w:rPr>
           <w:rFonts w:eastAsiaTheme="minorEastAsia"/>
@@ -651,6 +769,7 @@
         </w:rPr>
         <w:t xml:space="preserve">named </w:t>
       </w:r>
+      <w:proofErr w:type="spellStart"/>
       <w:r>
         <w:rPr>
           <w:rFonts w:eastAsiaTheme="minorEastAsia"/>
@@ -659,6 +778,7 @@
         </w:rPr>
         <w:t>Encryptor</w:t>
       </w:r>
+      <w:proofErr w:type="spellEnd"/>
       <w:r>
         <w:rPr>
           <w:rFonts w:eastAsiaTheme="minorEastAsia"/>
@@ -750,6 +870,7 @@
         </w:rPr>
         <w:t xml:space="preserve"> </w:t>
       </w:r>
+      <w:proofErr w:type="spellStart"/>
       <w:r>
         <w:rPr>
           <w:rFonts w:eastAsiaTheme="minorEastAsia"/>
@@ -758,6 +879,7 @@
         </w:rPr>
         <w:t>Encryptor</w:t>
       </w:r>
+      <w:proofErr w:type="spellEnd"/>
       <w:r>
         <w:rPr>
           <w:rFonts w:eastAsiaTheme="minorEastAsia"/>
@@ -853,6 +975,7 @@
         </w:rPr>
         <w:t xml:space="preserve">the </w:t>
       </w:r>
+      <w:proofErr w:type="spellStart"/>
       <w:r>
         <w:rPr>
           <w:rFonts w:eastAsiaTheme="minorEastAsia"/>
@@ -872,7 +995,15 @@
           <w:rFonts w:eastAsiaTheme="minorEastAsia"/>
           <w:lang w:eastAsia="zh-TW"/>
         </w:rPr>
-        <w:t xml:space="preserve">tor </w:t>
+        <w:t>tor</w:t>
+      </w:r>
+      <w:proofErr w:type="spellEnd"/>
+      <w:r>
+        <w:rPr>
+          <w:rFonts w:eastAsiaTheme="minorEastAsia"/>
+          <w:lang w:eastAsia="zh-TW"/>
+        </w:rPr>
+        <w:t xml:space="preserve"> </w:t>
       </w:r>
       <w:r>
         <w:rPr>
@@ -921,7 +1052,32 @@
           <w:rFonts w:eastAsiaTheme="minorEastAsia"/>
           <w:lang w:eastAsia="zh-TW"/>
         </w:rPr>
-        <w:t xml:space="preserve"> (AES, BCrypt, …), </w:t>
+        <w:t xml:space="preserve"> (AES, </w:t>
+      </w:r>
+      <w:proofErr w:type="spellStart"/>
+      <w:proofErr w:type="gramStart"/>
+      <w:r>
+        <w:rPr>
+          <w:rFonts w:eastAsiaTheme="minorEastAsia"/>
+          <w:lang w:eastAsia="zh-TW"/>
+        </w:rPr>
+        <w:t>BCrypt</w:t>
+      </w:r>
+      <w:proofErr w:type="spellEnd"/>
+      <w:r>
+        <w:rPr>
+          <w:rFonts w:eastAsiaTheme="minorEastAsia"/>
+          <w:lang w:eastAsia="zh-TW"/>
+        </w:rPr>
+        <w:t>, …)</w:t>
+      </w:r>
+      <w:proofErr w:type="gramEnd"/>
+      <w:r>
+        <w:rPr>
+          <w:rFonts w:eastAsiaTheme="minorEastAsia"/>
+          <w:lang w:eastAsia="zh-TW"/>
+        </w:rPr>
+        <w:t xml:space="preserve">, </w:t>
       </w:r>
       <w:r>
         <w:rPr>
@@ -1162,6 +1318,7 @@
         </w:rPr>
         <w:t xml:space="preserve"> can encrypt/decrypt data using one of the two algorithms, </w:t>
       </w:r>
+      <w:proofErr w:type="spellStart"/>
       <w:r>
         <w:rPr>
           <w:rFonts w:eastAsiaTheme="minorEastAsia"/>
@@ -1170,6 +1327,7 @@
         </w:rPr>
         <w:t>Twofish</w:t>
       </w:r>
+      <w:proofErr w:type="spellEnd"/>
       <w:r>
         <w:rPr>
           <w:rFonts w:eastAsiaTheme="minorEastAsia"/>
@@ -1504,6 +1662,7 @@
           <w:rFonts w:eastAsiaTheme="minorEastAsia"/>
           <w:lang w:eastAsia="zh-TW"/>
         </w:rPr>
+        <w:lastRenderedPageBreak/>
         <w:t xml:space="preserve">The </w:t>
       </w:r>
       <w:r>
@@ -1572,7 +1731,6 @@
           <w:rFonts w:eastAsiaTheme="minorEastAsia"/>
           <w:lang w:eastAsia="zh-TW"/>
         </w:rPr>
-        <w:lastRenderedPageBreak/>
         <w:t xml:space="preserve">The longer the key length, the stronger the strength of encryption will </w:t>
       </w:r>
       <w:r>
@@ -1898,14 +2056,30 @@
           <w:rFonts w:eastAsiaTheme="minorEastAsia"/>
           <w:lang w:eastAsia="zh-TW"/>
         </w:rPr>
-        <w:t xml:space="preserve"> time</w:t>
-      </w:r>
-      <w:r>
-        <w:rPr>
-          <w:rFonts w:eastAsiaTheme="minorEastAsia"/>
-          <w:lang w:eastAsia="zh-TW"/>
-        </w:rPr>
-        <w:t xml:space="preserve">, that someone could expect fame </w:t>
+        <w:t xml:space="preserve"> </w:t>
+      </w:r>
+      <w:proofErr w:type="gramStart"/>
+      <w:r>
+        <w:rPr>
+          <w:rFonts w:eastAsiaTheme="minorEastAsia"/>
+          <w:lang w:eastAsia="zh-TW"/>
+        </w:rPr>
+        <w:t>time</w:t>
+      </w:r>
+      <w:r>
+        <w:rPr>
+          <w:rFonts w:eastAsiaTheme="minorEastAsia"/>
+          <w:lang w:eastAsia="zh-TW"/>
+        </w:rPr>
+        <w:t>, that</w:t>
+      </w:r>
+      <w:proofErr w:type="gramEnd"/>
+      <w:r>
+        <w:rPr>
+          <w:rFonts w:eastAsiaTheme="minorEastAsia"/>
+          <w:lang w:eastAsia="zh-TW"/>
+        </w:rPr>
+        <w:t xml:space="preserve"> someone could expect fame </w:t>
       </w:r>
       <w:r>
         <w:rPr>
@@ -1977,6 +2151,7 @@
         </w:rPr>
         <w:t xml:space="preserve"> and </w:t>
       </w:r>
+      <w:proofErr w:type="spellStart"/>
       <w:r>
         <w:rPr>
           <w:rFonts w:eastAsiaTheme="minorEastAsia"/>
@@ -1985,6 +2160,7 @@
         </w:rPr>
         <w:t>BCrypt</w:t>
       </w:r>
+      <w:proofErr w:type="spellEnd"/>
       <w:r>
         <w:rPr>
           <w:rFonts w:eastAsiaTheme="minorEastAsia"/>
@@ -2168,6 +2344,7 @@
           <w:lang w:eastAsia="zh-TW"/>
         </w:rPr>
       </w:pPr>
+      <w:proofErr w:type="gramStart"/>
       <w:r>
         <w:rPr>
           <w:rFonts w:eastAsiaTheme="minorEastAsia"/>
@@ -2175,24 +2352,43 @@
           <w:i/>
           <w:lang w:eastAsia="zh-TW"/>
         </w:rPr>
-        <w:t>salt + {user supplied password}</w:t>
-      </w:r>
-    </w:p>
-    <w:p>
-      <w:pPr>
-        <w:spacing w:after="0"/>
-        <w:rPr>
-          <w:rFonts w:eastAsiaTheme="minorEastAsia"/>
+        <w:t>salt</w:t>
+      </w:r>
+      <w:proofErr w:type="gramEnd"/>
+      <w:r>
+        <w:rPr>
+          <w:rFonts w:eastAsiaTheme="minorEastAsia"/>
+          <w:b/>
           <w:i/>
           <w:lang w:eastAsia="zh-TW"/>
         </w:rPr>
-      </w:pPr>
-      <w:r>
-        <w:rPr>
-          <w:rFonts w:eastAsiaTheme="minorEastAsia"/>
-          <w:lang w:eastAsia="zh-TW"/>
-        </w:rPr>
-        <w:t>at runtime to see if they are the same.</w:t>
+        <w:t xml:space="preserve"> + {user supplied password}</w:t>
+      </w:r>
+    </w:p>
+    <w:p>
+      <w:pPr>
+        <w:spacing w:after="0"/>
+        <w:rPr>
+          <w:rFonts w:eastAsiaTheme="minorEastAsia"/>
+          <w:i/>
+          <w:lang w:eastAsia="zh-TW"/>
+        </w:rPr>
+      </w:pPr>
+      <w:proofErr w:type="gramStart"/>
+      <w:r>
+        <w:rPr>
+          <w:rFonts w:eastAsiaTheme="minorEastAsia"/>
+          <w:lang w:eastAsia="zh-TW"/>
+        </w:rPr>
+        <w:t>at</w:t>
+      </w:r>
+      <w:proofErr w:type="gramEnd"/>
+      <w:r>
+        <w:rPr>
+          <w:rFonts w:eastAsiaTheme="minorEastAsia"/>
+          <w:lang w:eastAsia="zh-TW"/>
+        </w:rPr>
+        <w:t xml:space="preserve"> runtime to see if they are the same.</w:t>
       </w:r>
     </w:p>
     <w:p>
@@ -2315,7 +2511,15 @@
           <w:rFonts w:eastAsiaTheme="minorEastAsia"/>
           <w:lang w:eastAsia="zh-TW"/>
         </w:rPr>
-        <w:t xml:space="preserve"> time and ka</w:t>
+        <w:t xml:space="preserve"> time and </w:t>
+      </w:r>
+      <w:proofErr w:type="spellStart"/>
+      <w:r>
+        <w:rPr>
+          <w:rFonts w:eastAsiaTheme="minorEastAsia"/>
+          <w:lang w:eastAsia="zh-TW"/>
+        </w:rPr>
+        <w:t>ka</w:t>
       </w:r>
       <w:r>
         <w:rPr>
@@ -2324,6 +2528,7 @@
         </w:rPr>
         <w:t>achinnn</w:t>
       </w:r>
+      <w:proofErr w:type="spellEnd"/>
       <w:r>
         <w:rPr>
           <w:rFonts w:eastAsiaTheme="minorEastAsia"/>
@@ -2401,6 +2606,7 @@
         </w:rPr>
         <w:t xml:space="preserve"> </w:t>
       </w:r>
+      <w:proofErr w:type="spellStart"/>
       <w:r>
         <w:rPr>
           <w:rFonts w:eastAsiaTheme="minorEastAsia"/>
@@ -2409,6 +2615,7 @@
         </w:rPr>
         <w:t>BCrypt</w:t>
       </w:r>
+      <w:proofErr w:type="spellEnd"/>
       <w:r>
         <w:rPr>
           <w:rFonts w:eastAsiaTheme="minorEastAsia"/>
@@ -2966,12 +3173,21 @@
         </w:rPr>
         <w:t xml:space="preserve">with </w:t>
       </w:r>
+      <w:proofErr w:type="spellStart"/>
       <w:r>
         <w:rPr>
           <w:b/>
           <w:sz w:val="24"/>
         </w:rPr>
-        <w:t>NeBeans IDE 8.1</w:t>
+        <w:t>NeBeans</w:t>
+      </w:r>
+      <w:proofErr w:type="spellEnd"/>
+      <w:r>
+        <w:rPr>
+          <w:b/>
+          <w:sz w:val="24"/>
+        </w:rPr>
+        <w:t xml:space="preserve"> IDE 8.1</w:t>
       </w:r>
     </w:p>
     <w:p>
@@ -2990,9 +3206,11 @@
       <w:r>
         <w:t>select ‘</w:t>
       </w:r>
+      <w:proofErr w:type="spellStart"/>
       <w:r>
         <w:t>Encryptor</w:t>
       </w:r>
+      <w:proofErr w:type="spellEnd"/>
       <w:r>
         <w:t>’ folder</w:t>
       </w:r>
@@ -3048,8 +3266,6 @@
       <w:r>
         <w:t xml:space="preserve">See Figure 3. </w:t>
       </w:r>
-      <w:bookmarkStart w:id="0" w:name="_GoBack"/>
-      <w:bookmarkEnd w:id="0"/>
       <w:r>
         <w:t xml:space="preserve">All the Swing code </w:t>
       </w:r>
@@ -3305,8 +3521,16 @@
         <w:rPr>
           <w:i/>
         </w:rPr>
-        <w:t xml:space="preserve"> actionPerformed</w:t>
-      </w:r>
+        <w:t xml:space="preserve"> </w:t>
+      </w:r>
+      <w:proofErr w:type="spellStart"/>
+      <w:r>
+        <w:rPr>
+          <w:i/>
+        </w:rPr>
+        <w:t>actionPerformed</w:t>
+      </w:r>
+      <w:proofErr w:type="spellEnd"/>
       <w:r>
         <w:t>. This will jump to the Java code in Source panel directly to let you add custom code.</w:t>
       </w:r>
@@ -3325,14 +3549,24 @@
         <w:t>Swing support in NetBeans is that</w:t>
       </w:r>
       <w:r>
-        <w:t xml:space="preserve"> all the UI code is generated in the single JFrame class </w:t>
-      </w:r>
+        <w:t xml:space="preserve"> all the UI code is generated in the single </w:t>
+      </w:r>
+      <w:proofErr w:type="spellStart"/>
+      <w:r>
+        <w:t>JFrame</w:t>
+      </w:r>
+      <w:proofErr w:type="spellEnd"/>
+      <w:r>
+        <w:t xml:space="preserve"> class </w:t>
+      </w:r>
+      <w:proofErr w:type="spellStart"/>
       <w:r>
         <w:rPr>
           <w:b/>
         </w:rPr>
         <w:t>EncryptorUI</w:t>
       </w:r>
+      <w:proofErr w:type="spellEnd"/>
       <w:r>
         <w:rPr>
           <w:b/>
@@ -3343,7 +3577,15 @@
         <w:t>(which launch the application)</w:t>
       </w:r>
       <w:r>
-        <w:t xml:space="preserve">. So a monolithic class is resulted. It would be nice to refactor EncryptorUI class into many smaller classes and retain the </w:t>
+        <w:t xml:space="preserve">. So a monolithic class is resulted. It would be nice to refactor </w:t>
+      </w:r>
+      <w:proofErr w:type="spellStart"/>
+      <w:r>
+        <w:t>EncryptorUI</w:t>
+      </w:r>
+      <w:proofErr w:type="spellEnd"/>
+      <w:r>
+        <w:t xml:space="preserve"> class into many smaller classes and retain the </w:t>
       </w:r>
       <w:r>
         <w:t xml:space="preserve">Swing IDE </w:t>
@@ -3697,11 +3939,19 @@
       <w:r>
         <w:t xml:space="preserve"> and /</w:t>
       </w:r>
+      <w:proofErr w:type="spellStart"/>
       <w:r>
         <w:rPr>
           <w:i/>
         </w:rPr>
-        <w:t>nbproject/build-impl.xml</w:t>
+        <w:t>nbproject</w:t>
+      </w:r>
+      <w:proofErr w:type="spellEnd"/>
+      <w:r>
+        <w:rPr>
+          <w:i/>
+        </w:rPr>
+        <w:t>/build-impl.xml</w:t>
       </w:r>
       <w:r>
         <w:t xml:space="preserve"> files are the auto-generated ant build files from NetBeans. I haven’t changed anything in there.</w:t>
@@ -3709,12 +3959,14 @@
       <w:r>
         <w:t xml:space="preserve"> Try not to change anything in </w:t>
       </w:r>
+      <w:proofErr w:type="spellStart"/>
       <w:r>
         <w:rPr>
           <w:i/>
         </w:rPr>
         <w:t>nbproject</w:t>
       </w:r>
+      <w:proofErr w:type="spellEnd"/>
       <w:r>
         <w:t xml:space="preserve"> folder </w:t>
       </w:r>
@@ -3762,7 +4014,15 @@
         <w:spacing w:after="0"/>
       </w:pPr>
       <w:r>
-        <w:t xml:space="preserve">To use any third part jar files on classpath, drop the jar files in the </w:t>
+        <w:t xml:space="preserve">To use any third part jar files on </w:t>
+      </w:r>
+      <w:proofErr w:type="spellStart"/>
+      <w:r>
+        <w:t>classpath</w:t>
+      </w:r>
+      <w:proofErr w:type="spellEnd"/>
+      <w:r>
+        <w:t xml:space="preserve">, drop the jar files in the </w:t>
       </w:r>
       <w:r>
         <w:t>‘</w:t>
@@ -3776,12 +4036,14 @@
       <w:r>
         <w:t xml:space="preserve"> folder then right click the </w:t>
       </w:r>
+      <w:proofErr w:type="spellStart"/>
       <w:r>
         <w:rPr>
           <w:i/>
         </w:rPr>
         <w:t>Encryptor</w:t>
       </w:r>
+      <w:proofErr w:type="spellEnd"/>
       <w:r>
         <w:t xml:space="preserve"> folder in Files panel on the left,</w:t>
       </w:r>
@@ -3819,16 +4081,29 @@
         <w:rPr>
           <w:i/>
         </w:rPr>
-        <w:t>./lib/nblibraries.properties</w:t>
-      </w:r>
+        <w:t>./lib/</w:t>
+      </w:r>
+      <w:proofErr w:type="spellStart"/>
+      <w:r>
+        <w:rPr>
+          <w:i/>
+        </w:rPr>
+        <w:t>nblibraries.properties</w:t>
+      </w:r>
+      <w:proofErr w:type="spellEnd"/>
       <w:r>
         <w:t xml:space="preserve"> file will contain the changes </w:t>
       </w:r>
       <w:r>
         <w:t xml:space="preserve">of </w:t>
       </w:r>
-      <w:r>
-        <w:t xml:space="preserve">classpath </w:t>
+      <w:proofErr w:type="spellStart"/>
+      <w:r>
+        <w:t>classpath</w:t>
+      </w:r>
+      <w:proofErr w:type="spellEnd"/>
+      <w:r>
+        <w:t xml:space="preserve"> </w:t>
       </w:r>
       <w:r>
         <w:t xml:space="preserve">for the </w:t>
@@ -3866,12 +4141,14 @@
       <w:r>
         <w:t xml:space="preserve">Any logging of level ERROR in </w:t>
       </w:r>
+      <w:proofErr w:type="spellStart"/>
       <w:r>
         <w:rPr>
           <w:i/>
         </w:rPr>
         <w:t>crypto.encryptor</w:t>
       </w:r>
+      <w:proofErr w:type="spellEnd"/>
       <w:r>
         <w:t xml:space="preserve"> package will be logged in the log file </w:t>
       </w:r>
@@ -3894,7 +4171,15 @@
         <w:t>.</w:t>
       </w:r>
       <w:r>
-        <w:t xml:space="preserve"> Since Log4j 2.5 is used, JDK 7 or above will be required to run Encryptor.</w:t>
+        <w:t xml:space="preserve"> Since Log4j 2.5 is used, JDK 7 or above will be required to run </w:t>
+      </w:r>
+      <w:proofErr w:type="spellStart"/>
+      <w:r>
+        <w:t>Encryptor</w:t>
+      </w:r>
+      <w:proofErr w:type="spellEnd"/>
+      <w:r>
+        <w:t>.</w:t>
       </w:r>
       <w:r>
         <w:t xml:space="preserve"> </w:t>
@@ -4129,8 +4414,13 @@
         <w:t>s</w:t>
       </w:r>
       <w:r>
-        <w:t xml:space="preserve"> from lib folder into classpath</w:t>
-      </w:r>
+        <w:t xml:space="preserve"> from lib folder into </w:t>
+      </w:r>
+      <w:proofErr w:type="spellStart"/>
+      <w:r>
+        <w:t>classpath</w:t>
+      </w:r>
+      <w:proofErr w:type="spellEnd"/>
     </w:p>
     <w:p>
       <w:pPr>
@@ -4149,44 +4439,134 @@
           <w:szCs w:val="24"/>
         </w:rPr>
       </w:pPr>
-      <w:r>
+    </w:p>
+    <w:p>
+      <w:pPr>
         <w:rPr>
           <w:b/>
           <w:sz w:val="24"/>
           <w:szCs w:val="24"/>
         </w:rPr>
-        <w:t>Encrypt, D</w:t>
-      </w:r>
-      <w:r>
+      </w:pPr>
+    </w:p>
+    <w:p>
+      <w:pPr>
         <w:rPr>
           <w:b/>
           <w:sz w:val="24"/>
           <w:szCs w:val="24"/>
         </w:rPr>
-        <w:t>ecrypt and Hash</w:t>
-      </w:r>
-      <w:r>
+      </w:pPr>
+    </w:p>
+    <w:p>
+      <w:pPr>
         <w:rPr>
           <w:b/>
           <w:sz w:val="24"/>
           <w:szCs w:val="24"/>
         </w:rPr>
-        <w:t>-</w:t>
-      </w:r>
-      <w:r>
+      </w:pPr>
+    </w:p>
+    <w:p>
+      <w:pPr>
         <w:rPr>
           <w:b/>
           <w:sz w:val="24"/>
           <w:szCs w:val="24"/>
         </w:rPr>
-        <w:t>Has</w:t>
-      </w:r>
-      <w:r>
+      </w:pPr>
+    </w:p>
+    <w:p>
+      <w:pPr>
         <w:rPr>
           <w:b/>
           <w:sz w:val="24"/>
           <w:szCs w:val="24"/>
         </w:rPr>
+      </w:pPr>
+    </w:p>
+    <w:p>
+      <w:pPr>
+        <w:rPr>
+          <w:b/>
+          <w:sz w:val="24"/>
+          <w:szCs w:val="24"/>
+        </w:rPr>
+      </w:pPr>
+    </w:p>
+    <w:p>
+      <w:pPr>
+        <w:rPr>
+          <w:b/>
+          <w:sz w:val="24"/>
+          <w:szCs w:val="24"/>
+        </w:rPr>
+      </w:pPr>
+    </w:p>
+    <w:p>
+      <w:pPr>
+        <w:rPr>
+          <w:b/>
+          <w:sz w:val="24"/>
+          <w:szCs w:val="24"/>
+        </w:rPr>
+      </w:pPr>
+    </w:p>
+    <w:p>
+      <w:pPr>
+        <w:rPr>
+          <w:b/>
+          <w:sz w:val="24"/>
+          <w:szCs w:val="24"/>
+        </w:rPr>
+      </w:pPr>
+    </w:p>
+    <w:p>
+      <w:pPr>
+        <w:rPr>
+          <w:b/>
+          <w:sz w:val="24"/>
+          <w:szCs w:val="24"/>
+        </w:rPr>
+      </w:pPr>
+      <w:r>
+        <w:rPr>
+          <w:b/>
+          <w:sz w:val="24"/>
+          <w:szCs w:val="24"/>
+        </w:rPr>
+        <w:t>Encrypt, D</w:t>
+      </w:r>
+      <w:r>
+        <w:rPr>
+          <w:b/>
+          <w:sz w:val="24"/>
+          <w:szCs w:val="24"/>
+        </w:rPr>
+        <w:t>ecrypt and Hash</w:t>
+      </w:r>
+      <w:r>
+        <w:rPr>
+          <w:b/>
+          <w:sz w:val="24"/>
+          <w:szCs w:val="24"/>
+        </w:rPr>
+        <w:t>-</w:t>
+      </w:r>
+      <w:r>
+        <w:rPr>
+          <w:b/>
+          <w:sz w:val="24"/>
+          <w:szCs w:val="24"/>
+        </w:rPr>
+        <w:t>Has</w:t>
+      </w:r>
+      <w:r>
+        <w:rPr>
+          <w:b/>
+          <w:sz w:val="24"/>
+          <w:szCs w:val="24"/>
+        </w:rPr>
         <w:t>h</w:t>
       </w:r>
     </w:p>
@@ -4204,7 +4584,15 @@
         <w:t xml:space="preserve">data </w:t>
       </w:r>
       <w:r>
-        <w:t xml:space="preserve">using AES and Twofish algorithms are </w:t>
+        <w:t xml:space="preserve">using AES and </w:t>
+      </w:r>
+      <w:proofErr w:type="spellStart"/>
+      <w:r>
+        <w:t>Twofish</w:t>
+      </w:r>
+      <w:proofErr w:type="spellEnd"/>
+      <w:r>
+        <w:t xml:space="preserve"> algorithms are </w:t>
       </w:r>
       <w:r>
         <w:t xml:space="preserve">greatly simplified </w:t>
@@ -4212,12 +4600,14 @@
       <w:r>
         <w:t xml:space="preserve">in </w:t>
       </w:r>
+      <w:proofErr w:type="spellStart"/>
       <w:r>
         <w:rPr>
           <w:b/>
         </w:rPr>
         <w:t>EncryptorUtil</w:t>
       </w:r>
+      <w:proofErr w:type="spellEnd"/>
       <w:r>
         <w:t xml:space="preserve"> class by </w:t>
       </w:r>
@@ -4233,6 +4623,7 @@
       <w:r>
         <w:t xml:space="preserve"> </w:t>
       </w:r>
+      <w:proofErr w:type="spellStart"/>
       <w:r>
         <w:rPr>
           <w:b/>
@@ -4245,6 +4636,7 @@
         </w:rPr>
         <w:t>Castle</w:t>
       </w:r>
+      <w:proofErr w:type="spellEnd"/>
       <w:r>
         <w:t xml:space="preserve"> API from </w:t>
       </w:r>
@@ -4267,14 +4659,24 @@
         <w:t xml:space="preserve"> is implemented </w:t>
       </w:r>
       <w:r>
-        <w:t xml:space="preserve">in the Util class </w:t>
-      </w:r>
+        <w:t xml:space="preserve">in the </w:t>
+      </w:r>
+      <w:proofErr w:type="spellStart"/>
+      <w:r>
+        <w:t>Util</w:t>
+      </w:r>
+      <w:proofErr w:type="spellEnd"/>
+      <w:r>
+        <w:t xml:space="preserve"> class </w:t>
+      </w:r>
+      <w:proofErr w:type="spellStart"/>
       <w:r>
         <w:rPr>
           <w:b/>
         </w:rPr>
         <w:t>HashFunctionUtil</w:t>
       </w:r>
+      <w:proofErr w:type="spellEnd"/>
       <w:r>
         <w:rPr>
           <w:b/>
@@ -4293,6 +4695,7 @@
       <w:r>
         <w:t xml:space="preserve">uses </w:t>
       </w:r>
+      <w:proofErr w:type="spellStart"/>
       <w:r>
         <w:rPr>
           <w:b/>
@@ -4305,6 +4708,7 @@
         </w:rPr>
         <w:t>rypt</w:t>
       </w:r>
+      <w:proofErr w:type="spellEnd"/>
       <w:r>
         <w:t xml:space="preserve"> class from</w:t>
       </w:r>
@@ -4320,7 +4724,15 @@
         </w:r>
       </w:hyperlink>
       <w:r>
-        <w:t xml:space="preserve"> to implement the BCrypt </w:t>
+        <w:t xml:space="preserve"> to implement the </w:t>
+      </w:r>
+      <w:proofErr w:type="spellStart"/>
+      <w:r>
+        <w:t>BCrypt</w:t>
+      </w:r>
+      <w:proofErr w:type="spellEnd"/>
+      <w:r>
+        <w:t xml:space="preserve"> </w:t>
       </w:r>
       <w:r>
         <w:t>function.</w:t>
@@ -4347,7 +4759,15 @@
         <w:t>in</w:t>
       </w:r>
       <w:r>
-        <w:t xml:space="preserve"> HashFunctionUtil class </w:t>
+        <w:t xml:space="preserve"> </w:t>
+      </w:r>
+      <w:proofErr w:type="spellStart"/>
+      <w:r>
+        <w:t>HashFunctionUtil</w:t>
+      </w:r>
+      <w:proofErr w:type="spellEnd"/>
+      <w:r>
+        <w:t xml:space="preserve"> class </w:t>
       </w:r>
       <w:r>
         <w:t>to complete one’s Jedi training in</w:t>
@@ -4358,7 +4778,69 @@
     </w:p>
     <w:p>
       <w:r>
-        <w:t xml:space="preserve">Note all </w:t>
+        <w:t xml:space="preserve">Note </w:t>
+      </w:r>
+      <w:proofErr w:type="spellStart"/>
+      <w:r>
+        <w:t>BCrypt</w:t>
+      </w:r>
+      <w:proofErr w:type="spellEnd"/>
+      <w:r>
+        <w:t xml:space="preserve"> hash function</w:t>
+      </w:r>
+      <w:r>
+        <w:t xml:space="preserve"> requires </w:t>
+      </w:r>
+      <w:r>
+        <w:t xml:space="preserve">the generation of </w:t>
+      </w:r>
+      <w:r>
+        <w:t xml:space="preserve">its own dedicated salt </w:t>
+      </w:r>
+      <w:r>
+        <w:t xml:space="preserve">to work. </w:t>
+      </w:r>
+      <w:r>
+        <w:t xml:space="preserve">This means </w:t>
+      </w:r>
+      <w:proofErr w:type="spellStart"/>
+      <w:r>
+        <w:t>BCrypt</w:t>
+      </w:r>
+      <w:proofErr w:type="spellEnd"/>
+      <w:r>
+        <w:t xml:space="preserve"> hash would only work with salt generated by the Generate button when the Algorithm ‘drop down list’ selects </w:t>
+      </w:r>
+      <w:proofErr w:type="spellStart"/>
+      <w:r>
+        <w:t>BCrypt</w:t>
+      </w:r>
+      <w:proofErr w:type="spellEnd"/>
+      <w:r>
+        <w:t xml:space="preserve">, else </w:t>
+      </w:r>
+      <w:r>
+        <w:t xml:space="preserve">error message will be shown at </w:t>
+      </w:r>
+      <w:r>
+        <w:t xml:space="preserve">the </w:t>
+      </w:r>
+      <w:r>
+        <w:t>bottom</w:t>
+      </w:r>
+      <w:r>
+        <w:t xml:space="preserve"> of panel</w:t>
+      </w:r>
+      <w:r>
+        <w:t>.</w:t>
+      </w:r>
+    </w:p>
+    <w:p>
+      <w:r>
+        <w:t>A</w:t>
+      </w:r>
+      <w:r>
+        <w:t xml:space="preserve">ll </w:t>
       </w:r>
       <w:r>
         <w:t xml:space="preserve">the generated salt, </w:t>
@@ -4396,6 +4878,7 @@
         <w:t xml:space="preserve"> encoding as opposed to Hex encoding.</w:t>
       </w:r>
     </w:p>
+    <w:p/>
     <w:p>
       <w:pPr>
         <w:rPr>
@@ -4504,7 +4987,7 @@
           <w:rPr>
             <w:noProof/>
           </w:rPr>
-          <w:t>4</w:t>
+          <w:t>2</w:t>
         </w:r>
         <w:r>
           <w:rPr>
@@ -5850,7 +6333,7 @@
 </file>
 
 <file path=customXml/itemProps1.xml><?xml version="1.0" encoding="utf-8"?>
-<ds:datastoreItem xmlns:ds="http://schemas.openxmlformats.org/officeDocument/2006/customXml" ds:itemID="{50DC9017-4B24-4173-92CE-0B7685EC92FD}">
+<ds:datastoreItem xmlns:ds="http://schemas.openxmlformats.org/officeDocument/2006/customXml" ds:itemID="{A5578EA2-7EDC-4C92-AFE3-13F9B40952A9}">
   <ds:schemaRefs>
     <ds:schemaRef ds:uri="http://schemas.openxmlformats.org/officeDocument/2006/bibliography"/>
   </ds:schemaRefs>

</xml_diff>